<commit_message>
Kiểm tra lần cuối
</commit_message>
<xml_diff>
--- a/BaoCaoCuoiKi.docx
+++ b/BaoCaoCuoiKi.docx
@@ -2131,6 +2131,12 @@
     </w:p>
     <w:sdt>
       <w:sdtPr>
+        <w:rPr>
+          <w:rFonts w:ascii="Times New Roman" w:eastAsia="Times New Roman" w:hAnsi="Times New Roman" w:cs="Times New Roman"/>
+          <w:color w:val="auto"/>
+          <w:sz w:val="26"/>
+          <w:szCs w:val="26"/>
+        </w:rPr>
         <w:id w:val="-821661873"/>
         <w:docPartObj>
           <w:docPartGallery w:val="Table of Contents"/>
@@ -2139,13 +2145,9 @@
       </w:sdtPr>
       <w:sdtEndPr>
         <w:rPr>
-          <w:rFonts w:ascii="Times New Roman" w:eastAsia="Times New Roman" w:hAnsi="Times New Roman" w:cs="Times New Roman"/>
           <w:b/>
           <w:bCs/>
           <w:noProof/>
-          <w:color w:val="auto"/>
-          <w:sz w:val="26"/>
-          <w:szCs w:val="26"/>
         </w:rPr>
       </w:sdtEndPr>
       <w:sdtContent>
@@ -2179,6 +2181,8 @@
             <w:pStyle w:val="TOC1"/>
             <w:rPr>
               <w:rFonts w:asciiTheme="minorHAnsi" w:eastAsiaTheme="minorEastAsia" w:hAnsiTheme="minorHAnsi" w:cstheme="minorBidi"/>
+              <w:b w:val="0"/>
+              <w:bCs w:val="0"/>
               <w:sz w:val="22"/>
               <w:szCs w:val="22"/>
             </w:rPr>
@@ -2192,7 +2196,7 @@
           <w:r>
             <w:fldChar w:fldCharType="separate"/>
           </w:r>
-          <w:hyperlink w:anchor="_Toc90247698" w:history="1">
+          <w:hyperlink w:anchor="_Toc90286601" w:history="1">
             <w:r>
               <w:rPr>
                 <w:rStyle w:val="Hyperlink"/>
@@ -2202,6 +2206,8 @@
             <w:r>
               <w:rPr>
                 <w:rFonts w:asciiTheme="minorHAnsi" w:eastAsiaTheme="minorEastAsia" w:hAnsiTheme="minorHAnsi" w:cstheme="minorBidi"/>
+                <w:b w:val="0"/>
+                <w:bCs w:val="0"/>
                 <w:sz w:val="22"/>
                 <w:szCs w:val="22"/>
               </w:rPr>
@@ -2229,7 +2235,7 @@
               <w:rPr>
                 <w:webHidden/>
               </w:rPr>
-              <w:instrText xml:space="preserve"> PAGEREF _Toc90247698 \h </w:instrText>
+              <w:instrText xml:space="preserve"> PAGEREF _Toc90286601 \h </w:instrText>
             </w:r>
             <w:r>
               <w:rPr>
@@ -2246,7 +2252,7 @@
               <w:rPr>
                 <w:webHidden/>
               </w:rPr>
-              <w:t>5</w:t>
+              <w:t>6</w:t>
             </w:r>
             <w:r>
               <w:rPr>
@@ -2270,7 +2276,7 @@
               <w:szCs w:val="22"/>
             </w:rPr>
           </w:pPr>
-          <w:hyperlink w:anchor="_Toc90247699" w:history="1">
+          <w:hyperlink w:anchor="_Toc90286602" w:history="1">
             <w:r>
               <w:rPr>
                 <w:rStyle w:val="Hyperlink"/>
@@ -2313,7 +2319,7 @@
                 <w:noProof/>
                 <w:webHidden/>
               </w:rPr>
-              <w:instrText xml:space="preserve"> PAGEREF _Toc90247699 \h </w:instrText>
+              <w:instrText xml:space="preserve"> PAGEREF _Toc90286602 \h </w:instrText>
             </w:r>
             <w:r>
               <w:rPr>
@@ -2358,7 +2364,7 @@
               <w:szCs w:val="22"/>
             </w:rPr>
           </w:pPr>
-          <w:hyperlink w:anchor="_Toc90247700" w:history="1">
+          <w:hyperlink w:anchor="_Toc90286603" w:history="1">
             <w:r>
               <w:rPr>
                 <w:rStyle w:val="Hyperlink"/>
@@ -2401,7 +2407,7 @@
                 <w:noProof/>
                 <w:webHidden/>
               </w:rPr>
-              <w:instrText xml:space="preserve"> PAGEREF _Toc90247700 \h </w:instrText>
+              <w:instrText xml:space="preserve"> PAGEREF _Toc90286603 \h </w:instrText>
             </w:r>
             <w:r>
               <w:rPr>
@@ -2437,11 +2443,13 @@
             <w:pStyle w:val="TOC1"/>
             <w:rPr>
               <w:rFonts w:asciiTheme="minorHAnsi" w:eastAsiaTheme="minorEastAsia" w:hAnsiTheme="minorHAnsi" w:cstheme="minorBidi"/>
+              <w:b w:val="0"/>
+              <w:bCs w:val="0"/>
               <w:sz w:val="22"/>
               <w:szCs w:val="22"/>
             </w:rPr>
           </w:pPr>
-          <w:hyperlink w:anchor="_Toc90247701" w:history="1">
+          <w:hyperlink w:anchor="_Toc90286604" w:history="1">
             <w:r>
               <w:rPr>
                 <w:rStyle w:val="Hyperlink"/>
@@ -2451,6 +2459,8 @@
             <w:r>
               <w:rPr>
                 <w:rFonts w:asciiTheme="minorHAnsi" w:eastAsiaTheme="minorEastAsia" w:hAnsiTheme="minorHAnsi" w:cstheme="minorBidi"/>
+                <w:b w:val="0"/>
+                <w:bCs w:val="0"/>
                 <w:sz w:val="22"/>
                 <w:szCs w:val="22"/>
               </w:rPr>
@@ -2478,7 +2488,7 @@
               <w:rPr>
                 <w:webHidden/>
               </w:rPr>
-              <w:instrText xml:space="preserve"> PAGEREF _Toc90247701 \h </w:instrText>
+              <w:instrText xml:space="preserve"> PAGEREF _Toc90286604 \h </w:instrText>
             </w:r>
             <w:r>
               <w:rPr>
@@ -2519,7 +2529,7 @@
               <w:szCs w:val="22"/>
             </w:rPr>
           </w:pPr>
-          <w:hyperlink w:anchor="_Toc90247702" w:history="1">
+          <w:hyperlink w:anchor="_Toc90286605" w:history="1">
             <w:r>
               <w:rPr>
                 <w:rStyle w:val="Hyperlink"/>
@@ -2562,7 +2572,7 @@
                 <w:noProof/>
                 <w:webHidden/>
               </w:rPr>
-              <w:instrText xml:space="preserve"> PAGEREF _Toc90247702 \h </w:instrText>
+              <w:instrText xml:space="preserve"> PAGEREF _Toc90286605 \h </w:instrText>
             </w:r>
             <w:r>
               <w:rPr>
@@ -2607,7 +2617,7 @@
               <w:szCs w:val="22"/>
             </w:rPr>
           </w:pPr>
-          <w:hyperlink w:anchor="_Toc90247703" w:history="1">
+          <w:hyperlink w:anchor="_Toc90286606" w:history="1">
             <w:r>
               <w:rPr>
                 <w:rStyle w:val="Hyperlink"/>
@@ -2650,7 +2660,7 @@
                 <w:noProof/>
                 <w:webHidden/>
               </w:rPr>
-              <w:instrText xml:space="preserve"> PAGEREF _Toc90247703 \h </w:instrText>
+              <w:instrText xml:space="preserve"> PAGEREF _Toc90286606 \h </w:instrText>
             </w:r>
             <w:r>
               <w:rPr>
@@ -2695,7 +2705,7 @@
               <w:szCs w:val="22"/>
             </w:rPr>
           </w:pPr>
-          <w:hyperlink w:anchor="_Toc90247704" w:history="1">
+          <w:hyperlink w:anchor="_Toc90286607" w:history="1">
             <w:r>
               <w:rPr>
                 <w:rStyle w:val="Hyperlink"/>
@@ -2738,7 +2748,7 @@
                 <w:noProof/>
                 <w:webHidden/>
               </w:rPr>
-              <w:instrText xml:space="preserve"> PAGEREF _Toc90247704 \h </w:instrText>
+              <w:instrText xml:space="preserve"> PAGEREF _Toc90286607 \h </w:instrText>
             </w:r>
             <w:r>
               <w:rPr>
@@ -2783,7 +2793,7 @@
               <w:szCs w:val="22"/>
             </w:rPr>
           </w:pPr>
-          <w:hyperlink w:anchor="_Toc90247705" w:history="1">
+          <w:hyperlink w:anchor="_Toc90286608" w:history="1">
             <w:r>
               <w:rPr>
                 <w:rStyle w:val="Hyperlink"/>
@@ -2826,7 +2836,7 @@
                 <w:noProof/>
                 <w:webHidden/>
               </w:rPr>
-              <w:instrText xml:space="preserve"> PAGEREF _Toc90247705 \h </w:instrText>
+              <w:instrText xml:space="preserve"> PAGEREF _Toc90286608 \h </w:instrText>
             </w:r>
             <w:r>
               <w:rPr>
@@ -2862,11 +2872,13 @@
             <w:pStyle w:val="TOC1"/>
             <w:rPr>
               <w:rFonts w:asciiTheme="minorHAnsi" w:eastAsiaTheme="minorEastAsia" w:hAnsiTheme="minorHAnsi" w:cstheme="minorBidi"/>
+              <w:b w:val="0"/>
+              <w:bCs w:val="0"/>
               <w:sz w:val="22"/>
               <w:szCs w:val="22"/>
             </w:rPr>
           </w:pPr>
-          <w:hyperlink w:anchor="_Toc90247706" w:history="1">
+          <w:hyperlink w:anchor="_Toc90286609" w:history="1">
             <w:r>
               <w:rPr>
                 <w:rStyle w:val="Hyperlink"/>
@@ -2876,6 +2888,8 @@
             <w:r>
               <w:rPr>
                 <w:rFonts w:asciiTheme="minorHAnsi" w:eastAsiaTheme="minorEastAsia" w:hAnsiTheme="minorHAnsi" w:cstheme="minorBidi"/>
+                <w:b w:val="0"/>
+                <w:bCs w:val="0"/>
                 <w:sz w:val="22"/>
                 <w:szCs w:val="22"/>
               </w:rPr>
@@ -2903,7 +2917,7 @@
               <w:rPr>
                 <w:webHidden/>
               </w:rPr>
-              <w:instrText xml:space="preserve"> PAGEREF _Toc90247706 \h </w:instrText>
+              <w:instrText xml:space="preserve"> PAGEREF _Toc90286609 \h </w:instrText>
             </w:r>
             <w:r>
               <w:rPr>
@@ -2944,7 +2958,7 @@
               <w:szCs w:val="22"/>
             </w:rPr>
           </w:pPr>
-          <w:hyperlink w:anchor="_Toc90247707" w:history="1">
+          <w:hyperlink w:anchor="_Toc90286610" w:history="1">
             <w:r>
               <w:rPr>
                 <w:rStyle w:val="Hyperlink"/>
@@ -2987,7 +3001,7 @@
                 <w:noProof/>
                 <w:webHidden/>
               </w:rPr>
-              <w:instrText xml:space="preserve"> PAGEREF _Toc90247707 \h </w:instrText>
+              <w:instrText xml:space="preserve"> PAGEREF _Toc90286610 \h </w:instrText>
             </w:r>
             <w:r>
               <w:rPr>
@@ -3032,7 +3046,7 @@
               <w:szCs w:val="22"/>
             </w:rPr>
           </w:pPr>
-          <w:hyperlink w:anchor="_Toc90247708" w:history="1">
+          <w:hyperlink w:anchor="_Toc90286611" w:history="1">
             <w:r>
               <w:rPr>
                 <w:rStyle w:val="Hyperlink"/>
@@ -3075,7 +3089,7 @@
                 <w:noProof/>
                 <w:webHidden/>
               </w:rPr>
-              <w:instrText xml:space="preserve"> PAGEREF _Toc90247708 \h </w:instrText>
+              <w:instrText xml:space="preserve"> PAGEREF _Toc90286611 \h </w:instrText>
             </w:r>
             <w:r>
               <w:rPr>
@@ -3120,7 +3134,7 @@
               <w:szCs w:val="22"/>
             </w:rPr>
           </w:pPr>
-          <w:hyperlink w:anchor="_Toc90247709" w:history="1">
+          <w:hyperlink w:anchor="_Toc90286612" w:history="1">
             <w:r>
               <w:rPr>
                 <w:rStyle w:val="Hyperlink"/>
@@ -3163,7 +3177,7 @@
                 <w:noProof/>
                 <w:webHidden/>
               </w:rPr>
-              <w:instrText xml:space="preserve"> PAGEREF _Toc90247709 \h </w:instrText>
+              <w:instrText xml:space="preserve"> PAGEREF _Toc90286612 \h </w:instrText>
             </w:r>
             <w:r>
               <w:rPr>
@@ -3199,11 +3213,13 @@
             <w:pStyle w:val="TOC1"/>
             <w:rPr>
               <w:rFonts w:asciiTheme="minorHAnsi" w:eastAsiaTheme="minorEastAsia" w:hAnsiTheme="minorHAnsi" w:cstheme="minorBidi"/>
+              <w:b w:val="0"/>
+              <w:bCs w:val="0"/>
               <w:sz w:val="22"/>
               <w:szCs w:val="22"/>
             </w:rPr>
           </w:pPr>
-          <w:hyperlink w:anchor="_Toc90247710" w:history="1">
+          <w:hyperlink w:anchor="_Toc90286613" w:history="1">
             <w:r>
               <w:rPr>
                 <w:rStyle w:val="Hyperlink"/>
@@ -3213,6 +3229,8 @@
             <w:r>
               <w:rPr>
                 <w:rFonts w:asciiTheme="minorHAnsi" w:eastAsiaTheme="minorEastAsia" w:hAnsiTheme="minorHAnsi" w:cstheme="minorBidi"/>
+                <w:b w:val="0"/>
+                <w:bCs w:val="0"/>
                 <w:sz w:val="22"/>
                 <w:szCs w:val="22"/>
               </w:rPr>
@@ -3240,7 +3258,7 @@
               <w:rPr>
                 <w:webHidden/>
               </w:rPr>
-              <w:instrText xml:space="preserve"> PAGEREF _Toc90247710 \h </w:instrText>
+              <w:instrText xml:space="preserve"> PAGEREF _Toc90286613 \h </w:instrText>
             </w:r>
             <w:r>
               <w:rPr>
@@ -3281,7 +3299,7 @@
               <w:szCs w:val="22"/>
             </w:rPr>
           </w:pPr>
-          <w:hyperlink w:anchor="_Toc90247711" w:history="1">
+          <w:hyperlink w:anchor="_Toc90286614" w:history="1">
             <w:r>
               <w:rPr>
                 <w:rStyle w:val="Hyperlink"/>
@@ -3324,7 +3342,7 @@
                 <w:noProof/>
                 <w:webHidden/>
               </w:rPr>
-              <w:instrText xml:space="preserve"> PAGEREF _Toc90247711 \h </w:instrText>
+              <w:instrText xml:space="preserve"> PAGEREF _Toc90286614 \h </w:instrText>
             </w:r>
             <w:r>
               <w:rPr>
@@ -3369,7 +3387,7 @@
               <w:szCs w:val="22"/>
             </w:rPr>
           </w:pPr>
-          <w:hyperlink w:anchor="_Toc90247712" w:history="1">
+          <w:hyperlink w:anchor="_Toc90286615" w:history="1">
             <w:r>
               <w:rPr>
                 <w:rStyle w:val="Hyperlink"/>
@@ -3412,7 +3430,7 @@
                 <w:noProof/>
                 <w:webHidden/>
               </w:rPr>
-              <w:instrText xml:space="preserve"> PAGEREF _Toc90247712 \h </w:instrText>
+              <w:instrText xml:space="preserve"> PAGEREF _Toc90286615 \h </w:instrText>
             </w:r>
             <w:r>
               <w:rPr>
@@ -3457,7 +3475,7 @@
               <w:szCs w:val="22"/>
             </w:rPr>
           </w:pPr>
-          <w:hyperlink w:anchor="_Toc90247713" w:history="1">
+          <w:hyperlink w:anchor="_Toc90286616" w:history="1">
             <w:r>
               <w:rPr>
                 <w:rStyle w:val="Hyperlink"/>
@@ -3500,7 +3518,7 @@
                 <w:noProof/>
                 <w:webHidden/>
               </w:rPr>
-              <w:instrText xml:space="preserve"> PAGEREF _Toc90247713 \h </w:instrText>
+              <w:instrText xml:space="preserve"> PAGEREF _Toc90286616 \h </w:instrText>
             </w:r>
             <w:r>
               <w:rPr>
@@ -3544,7 +3562,7 @@
               <w:szCs w:val="22"/>
             </w:rPr>
           </w:pPr>
-          <w:hyperlink w:anchor="_Toc90247714" w:history="1">
+          <w:hyperlink w:anchor="_Toc90286617" w:history="1">
             <w:r>
               <w:rPr>
                 <w:noProof/>
@@ -3564,7 +3582,7 @@
                 <w:noProof/>
                 <w:webHidden/>
               </w:rPr>
-              <w:instrText xml:space="preserve"> PAGEREF _Toc90247714 \h </w:instrText>
+              <w:instrText xml:space="preserve"> PAGEREF _Toc90286617 \h </w:instrText>
             </w:r>
             <w:r>
               <w:rPr>
@@ -3609,7 +3627,7 @@
               <w:szCs w:val="22"/>
             </w:rPr>
           </w:pPr>
-          <w:hyperlink w:anchor="_Toc90247715" w:history="1">
+          <w:hyperlink w:anchor="_Toc90286618" w:history="1">
             <w:r>
               <w:rPr>
                 <w:rStyle w:val="Hyperlink"/>
@@ -3652,7 +3670,7 @@
                 <w:noProof/>
                 <w:webHidden/>
               </w:rPr>
-              <w:instrText xml:space="preserve"> PAGEREF _Toc90247715 \h </w:instrText>
+              <w:instrText xml:space="preserve"> PAGEREF _Toc90286618 \h </w:instrText>
             </w:r>
             <w:r>
               <w:rPr>
@@ -3673,6 +3691,259 @@
                 <w:webHidden/>
               </w:rPr>
               <w:t>9</w:t>
+            </w:r>
+            <w:r>
+              <w:rPr>
+                <w:noProof/>
+                <w:webHidden/>
+              </w:rPr>
+              <w:fldChar w:fldCharType="end"/>
+            </w:r>
+          </w:hyperlink>
+        </w:p>
+        <w:p>
+          <w:pPr>
+            <w:pStyle w:val="TOC1"/>
+            <w:rPr>
+              <w:rFonts w:asciiTheme="minorHAnsi" w:eastAsiaTheme="minorEastAsia" w:hAnsiTheme="minorHAnsi" w:cstheme="minorBidi"/>
+              <w:b w:val="0"/>
+              <w:bCs w:val="0"/>
+              <w:sz w:val="22"/>
+              <w:szCs w:val="22"/>
+            </w:rPr>
+          </w:pPr>
+          <w:hyperlink w:anchor="_Toc90286619" w:history="1">
+            <w:r>
+              <w:rPr>
+                <w:rStyle w:val="Hyperlink"/>
+              </w:rPr>
+              <w:t>5</w:t>
+            </w:r>
+            <w:r>
+              <w:rPr>
+                <w:rFonts w:asciiTheme="minorHAnsi" w:eastAsiaTheme="minorEastAsia" w:hAnsiTheme="minorHAnsi" w:cstheme="minorBidi"/>
+                <w:b w:val="0"/>
+                <w:bCs w:val="0"/>
+                <w:sz w:val="22"/>
+                <w:szCs w:val="22"/>
+              </w:rPr>
+              <w:tab/>
+            </w:r>
+            <w:r>
+              <w:rPr>
+                <w:rStyle w:val="Hyperlink"/>
+              </w:rPr>
+              <w:t>Kết luận</w:t>
+            </w:r>
+            <w:r>
+              <w:rPr>
+                <w:webHidden/>
+              </w:rPr>
+              <w:tab/>
+            </w:r>
+            <w:r>
+              <w:rPr>
+                <w:webHidden/>
+              </w:rPr>
+              <w:fldChar w:fldCharType="begin"/>
+            </w:r>
+            <w:r>
+              <w:rPr>
+                <w:webHidden/>
+              </w:rPr>
+              <w:instrText xml:space="preserve"> PAGEREF _Toc90286619 \h </w:instrText>
+            </w:r>
+            <w:r>
+              <w:rPr>
+                <w:webHidden/>
+              </w:rPr>
+            </w:r>
+            <w:r>
+              <w:rPr>
+                <w:webHidden/>
+              </w:rPr>
+              <w:fldChar w:fldCharType="separate"/>
+            </w:r>
+            <w:r>
+              <w:rPr>
+                <w:webHidden/>
+              </w:rPr>
+              <w:t>10</w:t>
+            </w:r>
+            <w:r>
+              <w:rPr>
+                <w:webHidden/>
+              </w:rPr>
+              <w:fldChar w:fldCharType="end"/>
+            </w:r>
+          </w:hyperlink>
+        </w:p>
+        <w:p>
+          <w:pPr>
+            <w:pStyle w:val="TOC2"/>
+            <w:tabs>
+              <w:tab w:val="left" w:pos="880"/>
+              <w:tab w:val="right" w:leader="dot" w:pos="9350"/>
+            </w:tabs>
+            <w:rPr>
+              <w:rFonts w:asciiTheme="minorHAnsi" w:eastAsiaTheme="minorEastAsia" w:hAnsiTheme="minorHAnsi" w:cstheme="minorBidi"/>
+              <w:noProof/>
+              <w:sz w:val="22"/>
+              <w:szCs w:val="22"/>
+            </w:rPr>
+          </w:pPr>
+          <w:hyperlink w:anchor="_Toc90286620" w:history="1">
+            <w:r>
+              <w:rPr>
+                <w:rStyle w:val="Hyperlink"/>
+                <w:noProof/>
+              </w:rPr>
+              <w:t>5.1</w:t>
+            </w:r>
+            <w:r>
+              <w:rPr>
+                <w:rFonts w:asciiTheme="minorHAnsi" w:eastAsiaTheme="minorEastAsia" w:hAnsiTheme="minorHAnsi" w:cstheme="minorBidi"/>
+                <w:noProof/>
+                <w:sz w:val="22"/>
+                <w:szCs w:val="22"/>
+              </w:rPr>
+              <w:tab/>
+            </w:r>
+            <w:r>
+              <w:rPr>
+                <w:rStyle w:val="Hyperlink"/>
+                <w:noProof/>
+              </w:rPr>
+              <w:t>Ưu điêm</w:t>
+            </w:r>
+            <w:r>
+              <w:rPr>
+                <w:noProof/>
+                <w:webHidden/>
+              </w:rPr>
+              <w:tab/>
+            </w:r>
+            <w:r>
+              <w:rPr>
+                <w:noProof/>
+                <w:webHidden/>
+              </w:rPr>
+              <w:fldChar w:fldCharType="begin"/>
+            </w:r>
+            <w:r>
+              <w:rPr>
+                <w:noProof/>
+                <w:webHidden/>
+              </w:rPr>
+              <w:instrText xml:space="preserve"> PAGEREF _Toc90286620 \h </w:instrText>
+            </w:r>
+            <w:r>
+              <w:rPr>
+                <w:noProof/>
+                <w:webHidden/>
+              </w:rPr>
+            </w:r>
+            <w:r>
+              <w:rPr>
+                <w:noProof/>
+                <w:webHidden/>
+              </w:rPr>
+              <w:fldChar w:fldCharType="separate"/>
+            </w:r>
+            <w:r>
+              <w:rPr>
+                <w:noProof/>
+                <w:webHidden/>
+              </w:rPr>
+              <w:t>10</w:t>
+            </w:r>
+            <w:r>
+              <w:rPr>
+                <w:noProof/>
+                <w:webHidden/>
+              </w:rPr>
+              <w:fldChar w:fldCharType="end"/>
+            </w:r>
+          </w:hyperlink>
+        </w:p>
+        <w:p>
+          <w:pPr>
+            <w:pStyle w:val="TOC2"/>
+            <w:tabs>
+              <w:tab w:val="left" w:pos="880"/>
+              <w:tab w:val="right" w:leader="dot" w:pos="9350"/>
+            </w:tabs>
+            <w:rPr>
+              <w:rFonts w:asciiTheme="minorHAnsi" w:eastAsiaTheme="minorEastAsia" w:hAnsiTheme="minorHAnsi" w:cstheme="minorBidi"/>
+              <w:noProof/>
+              <w:sz w:val="22"/>
+              <w:szCs w:val="22"/>
+            </w:rPr>
+          </w:pPr>
+          <w:hyperlink w:anchor="_Toc90286621" w:history="1">
+            <w:r>
+              <w:rPr>
+                <w:rStyle w:val="Hyperlink"/>
+                <w:noProof/>
+              </w:rPr>
+              <w:t>5.2</w:t>
+            </w:r>
+            <w:r>
+              <w:rPr>
+                <w:rFonts w:asciiTheme="minorHAnsi" w:eastAsiaTheme="minorEastAsia" w:hAnsiTheme="minorHAnsi" w:cstheme="minorBidi"/>
+                <w:noProof/>
+                <w:sz w:val="22"/>
+                <w:szCs w:val="22"/>
+              </w:rPr>
+              <w:tab/>
+            </w:r>
+            <w:r>
+              <w:rPr>
+                <w:rStyle w:val="Hyperlink"/>
+                <w:noProof/>
+              </w:rPr>
+              <w:t>Nhược điểm</w:t>
+            </w:r>
+            <w:r>
+              <w:rPr>
+                <w:noProof/>
+                <w:webHidden/>
+              </w:rPr>
+              <w:tab/>
+            </w:r>
+            <w:r>
+              <w:rPr>
+                <w:noProof/>
+                <w:webHidden/>
+              </w:rPr>
+              <w:fldChar w:fldCharType="begin"/>
+            </w:r>
+            <w:r>
+              <w:rPr>
+                <w:noProof/>
+                <w:webHidden/>
+              </w:rPr>
+              <w:instrText xml:space="preserve"> PAGEREF _Toc90286621 \h </w:instrText>
+            </w:r>
+            <w:r>
+              <w:rPr>
+                <w:noProof/>
+                <w:webHidden/>
+              </w:rPr>
+            </w:r>
+            <w:r>
+              <w:rPr>
+                <w:noProof/>
+                <w:webHidden/>
+              </w:rPr>
+              <w:fldChar w:fldCharType="separate"/>
+            </w:r>
+            <w:r>
+              <w:rPr>
+                <w:noProof/>
+                <w:webHidden/>
+              </w:rPr>
+              <w:t>10</w:t>
             </w:r>
             <w:r>
               <w:rPr>
@@ -3722,7 +3993,6 @@
         </w:rPr>
         <w:br w:type="column"/>
       </w:r>
-      <w:bookmarkStart w:id="0" w:name="_Toc90247698"/>
       <w:r>
         <w:rPr>
           <w:b/>
@@ -4263,6 +4533,7 @@
       <w:r>
         <w:br w:type="column"/>
       </w:r>
+      <w:bookmarkStart w:id="0" w:name="_Toc90286601"/>
       <w:r>
         <w:lastRenderedPageBreak/>
         <w:t>Mục đích và yêu cầu</w:t>
@@ -4273,7 +4544,7 @@
       <w:pPr>
         <w:pStyle w:val="Heading2"/>
       </w:pPr>
-      <w:bookmarkStart w:id="1" w:name="_Toc90247699"/>
+      <w:bookmarkStart w:id="1" w:name="_Toc90286602"/>
       <w:r>
         <w:t>Mục đích</w:t>
       </w:r>
@@ -4291,7 +4562,7 @@
       <w:pPr>
         <w:pStyle w:val="Heading2"/>
       </w:pPr>
-      <w:bookmarkStart w:id="2" w:name="_Toc90247700"/>
+      <w:bookmarkStart w:id="2" w:name="_Toc90286603"/>
       <w:r>
         <w:t>Yêu cầu</w:t>
       </w:r>
@@ -4493,7 +4764,7 @@
       <w:pPr>
         <w:pStyle w:val="Heading1"/>
       </w:pPr>
-      <w:bookmarkStart w:id="3" w:name="_Toc90247701"/>
+      <w:bookmarkStart w:id="3" w:name="_Toc90286604"/>
       <w:r>
         <w:t>Giới thiệu</w:t>
       </w:r>
@@ -4503,7 +4774,7 @@
       <w:pPr>
         <w:pStyle w:val="Heading2"/>
       </w:pPr>
-      <w:bookmarkStart w:id="4" w:name="_Toc90247702"/>
+      <w:bookmarkStart w:id="4" w:name="_Toc90286605"/>
       <w:r>
         <w:t>Thư viện GLFW</w:t>
       </w:r>
@@ -4668,14 +4939,7 @@
           <w:sz w:val="26"/>
           <w:szCs w:val="26"/>
         </w:rPr>
-        <w:t xml:space="preserve"> Logo </w:t>
-      </w:r>
-      <w:r>
-        <w:rPr>
-          <w:sz w:val="26"/>
-          <w:szCs w:val="26"/>
-        </w:rPr>
-        <w:t>Graphics Library Framework</w:t>
+        <w:t xml:space="preserve"> Logo Graphics Library Framework</w:t>
       </w:r>
       <w:bookmarkEnd w:id="5"/>
     </w:p>
@@ -4704,7 +4968,7 @@
       <w:pPr>
         <w:pStyle w:val="Heading2"/>
       </w:pPr>
-      <w:bookmarkStart w:id="6" w:name="_Toc90247703"/>
+      <w:bookmarkStart w:id="6" w:name="_Toc90286606"/>
       <w:r>
         <w:t>Thư viện GLAD</w:t>
       </w:r>
@@ -4725,17 +4989,14 @@
         <w:t xml:space="preserve">) </w:t>
       </w:r>
       <w:r>
-        <w:t>là một thư viện tải các con trỏ đến các hàm OpenGL, lõi cũng như các phần mở rộng. Điều này là bắt buộc để truy cập các chức năng từ các phiên bản OpenGL trên 1.1 trên hầu hết các nền tảng.</w:t>
-      </w:r>
-      <w:r>
-        <w:t xml:space="preserve"> </w:t>
+        <w:t xml:space="preserve">là một thư viện tải các con trỏ đến các hàm OpenGL, lõi cũng như các phần mở rộng. Điều này là bắt buộc để truy cập các chức năng từ các phiên bản OpenGL trên 1.1 trên hầu hết các nền tảng. </w:t>
       </w:r>
     </w:p>
     <w:p>
       <w:pPr>
         <w:pStyle w:val="Heading2"/>
       </w:pPr>
-      <w:bookmarkStart w:id="7" w:name="_Toc90247704"/>
+      <w:bookmarkStart w:id="7" w:name="_Toc90286607"/>
       <w:r>
         <w:t>Thư viện GLM</w:t>
       </w:r>
@@ -4757,17 +5018,14 @@
       </w:r>
       <w:r>
         <w:lastRenderedPageBreak/>
-        <w:t>vật lý và bất kỳ bối cảnh phát triển nào yêu cầu một thư viện toán học đơn giản và thuận tiện.</w:t>
-      </w:r>
-      <w:r>
-        <w:t xml:space="preserve"> </w:t>
+        <w:t xml:space="preserve">vật lý và bất kỳ bối cảnh phát triển nào yêu cầu một thư viện toán học đơn giản và thuận tiện. </w:t>
       </w:r>
     </w:p>
     <w:p>
       <w:pPr>
         <w:pStyle w:val="Heading2"/>
       </w:pPr>
-      <w:bookmarkStart w:id="8" w:name="_Toc90247705"/>
+      <w:bookmarkStart w:id="8" w:name="_Toc90286608"/>
       <w:r>
         <w:t>Thư viện Assimp</w:t>
       </w:r>
@@ -4786,7 +5044,7 @@
       <w:pPr>
         <w:pStyle w:val="Heading1"/>
       </w:pPr>
-      <w:bookmarkStart w:id="9" w:name="_Toc90247706"/>
+      <w:bookmarkStart w:id="9" w:name="_Toc90286609"/>
       <w:r>
         <w:t>Hướng dẫn sử dụng</w:t>
       </w:r>
@@ -4799,7 +5057,7 @@
           <w:rFonts w:eastAsia="Times New Roman"/>
         </w:rPr>
       </w:pPr>
-      <w:bookmarkStart w:id="10" w:name="_Toc90247707"/>
+      <w:bookmarkStart w:id="10" w:name="_Toc90286610"/>
       <w:r>
         <w:rPr>
           <w:rFonts w:eastAsia="Times New Roman"/>
@@ -4925,7 +5183,7 @@
           <w:rFonts w:eastAsia="Times New Roman"/>
         </w:rPr>
       </w:pPr>
-      <w:bookmarkStart w:id="11" w:name="_Toc90247708"/>
+      <w:bookmarkStart w:id="11" w:name="_Toc90286611"/>
       <w:r>
         <w:rPr>
           <w:rFonts w:eastAsia="Times New Roman"/>
@@ -5009,7 +5267,7 @@
           <w:rFonts w:eastAsia="Times New Roman"/>
         </w:rPr>
       </w:pPr>
-      <w:bookmarkStart w:id="12" w:name="_Toc90247709"/>
+      <w:bookmarkStart w:id="12" w:name="_Toc90286612"/>
       <w:r>
         <w:rPr>
           <w:rFonts w:eastAsia="Times New Roman"/>
@@ -5117,7 +5375,7 @@
           <w:noProof/>
         </w:rPr>
       </w:pPr>
-      <w:bookmarkStart w:id="13" w:name="_Toc90247710"/>
+      <w:bookmarkStart w:id="13" w:name="_Toc90286613"/>
       <w:r>
         <w:rPr>
           <w:noProof/>
@@ -5131,7 +5389,7 @@
       <w:pPr>
         <w:pStyle w:val="Heading2"/>
       </w:pPr>
-      <w:bookmarkStart w:id="14" w:name="_Toc90247711"/>
+      <w:bookmarkStart w:id="14" w:name="_Toc90286614"/>
       <w:r>
         <w:rPr>
           <w:noProof/>
@@ -5316,7 +5574,7 @@
       <w:pPr>
         <w:pStyle w:val="Heading2"/>
       </w:pPr>
-      <w:bookmarkStart w:id="16" w:name="_Toc90247712"/>
+      <w:bookmarkStart w:id="16" w:name="_Toc90286615"/>
       <w:r>
         <w:t>Thay đổi góc nhìn bàn cờ</w:t>
       </w:r>
@@ -5485,7 +5743,7 @@
       <w:pPr>
         <w:pStyle w:val="Heading2"/>
       </w:pPr>
-      <w:bookmarkStart w:id="18" w:name="_Toc90247713"/>
+      <w:bookmarkStart w:id="18" w:name="_Toc90286616"/>
       <w:r>
         <w:rPr>
           <w:rStyle w:val="Heading2Char"/>
@@ -5537,10 +5795,11 @@
       <w:pPr>
         <w:jc w:val="center"/>
       </w:pPr>
-      <w:bookmarkStart w:id="19" w:name="_Toc90247714"/>
+      <w:bookmarkStart w:id="19" w:name="_Toc90286617"/>
       <w:r>
         <w:rPr>
           <w:rStyle w:val="Heading2Char"/>
+          <w:noProof/>
         </w:rPr>
         <w:drawing>
           <wp:inline distT="0" distB="0" distL="0" distR="0" wp14:anchorId="5C05F763" wp14:editId="05B0419E">
@@ -5709,7 +5968,7 @@
           <w:b/>
         </w:rPr>
       </w:pPr>
-      <w:bookmarkStart w:id="21" w:name="_Toc90247715"/>
+      <w:bookmarkStart w:id="21" w:name="_Toc90286618"/>
       <w:r>
         <w:rPr>
           <w:rStyle w:val="Heading2Char"/>
@@ -5834,6 +6093,7 @@
       <w:r>
         <w:rPr>
           <w:rStyle w:val="Heading2Char"/>
+          <w:noProof/>
         </w:rPr>
         <w:drawing>
           <wp:inline distT="0" distB="0" distL="0" distR="0" wp14:anchorId="76E71A5D" wp14:editId="1AEB5A6C">
@@ -5993,15 +6253,171 @@
     </w:p>
     <w:p>
       <w:pPr>
-        <w:tabs>
-          <w:tab w:val="left" w:pos="3196"/>
-        </w:tabs>
-        <w:rPr>
-          <w:sz w:val="32"/>
-          <w:szCs w:val="32"/>
-        </w:rPr>
-      </w:pPr>
-    </w:p>
+        <w:pStyle w:val="Heading1"/>
+      </w:pPr>
+      <w:r>
+        <w:br w:type="column"/>
+      </w:r>
+      <w:bookmarkStart w:id="23" w:name="_Toc90286619"/>
+      <w:r>
+        <w:lastRenderedPageBreak/>
+        <w:t>Kết luận</w:t>
+      </w:r>
+      <w:bookmarkEnd w:id="23"/>
+    </w:p>
+    <w:p>
+      <w:pPr>
+        <w:pStyle w:val="Heading2"/>
+      </w:pPr>
+      <w:bookmarkStart w:id="24" w:name="_Toc90286620"/>
+      <w:r>
+        <w:t>Ưu điêm</w:t>
+      </w:r>
+      <w:bookmarkEnd w:id="24"/>
+    </w:p>
+    <w:p>
+      <w:pPr>
+        <w:numPr>
+          <w:ilvl w:val="0"/>
+          <w:numId w:val="19"/>
+        </w:numPr>
+        <w:rPr>
+          <w:sz w:val="28"/>
+          <w:szCs w:val="28"/>
+        </w:rPr>
+      </w:pPr>
+      <w:r>
+        <w:rPr>
+          <w:sz w:val="28"/>
+          <w:szCs w:val="28"/>
+        </w:rPr>
+        <w:t>Mô phòng 3D một bàn cờ, quân cờ</w:t>
+      </w:r>
+    </w:p>
+    <w:p>
+      <w:pPr>
+        <w:numPr>
+          <w:ilvl w:val="0"/>
+          <w:numId w:val="19"/>
+        </w:numPr>
+        <w:rPr>
+          <w:sz w:val="28"/>
+          <w:szCs w:val="28"/>
+        </w:rPr>
+      </w:pPr>
+      <w:r>
+        <w:rPr>
+          <w:sz w:val="28"/>
+          <w:szCs w:val="28"/>
+        </w:rPr>
+        <w:t>Giao diện dễ chịu, tạo sự hứng thủ</w:t>
+      </w:r>
+    </w:p>
+    <w:p>
+      <w:pPr>
+        <w:numPr>
+          <w:ilvl w:val="0"/>
+          <w:numId w:val="19"/>
+        </w:numPr>
+        <w:rPr>
+          <w:sz w:val="28"/>
+          <w:szCs w:val="28"/>
+        </w:rPr>
+      </w:pPr>
+      <w:r>
+        <w:rPr>
+          <w:sz w:val="28"/>
+          <w:szCs w:val="28"/>
+        </w:rPr>
+        <w:t>Hiệu ứng cách di chuyển, chọn cờ</w:t>
+      </w:r>
+    </w:p>
+    <w:p>
+      <w:pPr>
+        <w:pStyle w:val="Heading2"/>
+      </w:pPr>
+      <w:bookmarkStart w:id="25" w:name="_Toc90286621"/>
+      <w:r>
+        <w:t>Nhược điểm</w:t>
+      </w:r>
+      <w:bookmarkEnd w:id="25"/>
+    </w:p>
+    <w:p>
+      <w:pPr>
+        <w:pStyle w:val="ListParagraph"/>
+        <w:numPr>
+          <w:ilvl w:val="0"/>
+          <w:numId w:val="21"/>
+        </w:numPr>
+        <w:rPr>
+          <w:rFonts w:ascii="Times New Roman" w:hAnsi="Times New Roman" w:cs="Times New Roman"/>
+          <w:sz w:val="28"/>
+          <w:szCs w:val="28"/>
+        </w:rPr>
+      </w:pPr>
+      <w:r>
+        <w:rPr>
+          <w:rFonts w:ascii="Times New Roman" w:eastAsia="Times New Roman" w:hAnsi="Times New Roman" w:cs="Times New Roman"/>
+          <w:sz w:val="28"/>
+          <w:szCs w:val="28"/>
+          <w:lang w:val="vi-VN"/>
+        </w:rPr>
+        <w:t>Chư</w:t>
+      </w:r>
+      <w:r>
+        <w:rPr>
+          <w:rFonts w:ascii="Times New Roman" w:eastAsia="Times New Roman" w:hAnsi="Times New Roman" w:cs="Times New Roman"/>
+          <w:sz w:val="28"/>
+          <w:szCs w:val="28"/>
+        </w:rPr>
+        <w:t>a hiển thị cụ thể tới lượt chơi nào</w:t>
+      </w:r>
+    </w:p>
+    <w:p>
+      <w:pPr>
+        <w:pStyle w:val="ListParagraph"/>
+        <w:numPr>
+          <w:ilvl w:val="0"/>
+          <w:numId w:val="21"/>
+        </w:numPr>
+        <w:rPr>
+          <w:rFonts w:ascii="Times New Roman" w:hAnsi="Times New Roman" w:cs="Times New Roman"/>
+          <w:sz w:val="28"/>
+          <w:szCs w:val="28"/>
+        </w:rPr>
+      </w:pPr>
+      <w:r>
+        <w:rPr>
+          <w:rFonts w:ascii="Times New Roman" w:eastAsia="Times New Roman" w:hAnsi="Times New Roman" w:cs="Times New Roman"/>
+          <w:sz w:val="28"/>
+          <w:szCs w:val="28"/>
+        </w:rPr>
+        <w:t>Chưa mô phỏng một số luật đặt biệt như: phong cấp, bắt tốt qua đường, nhập thành, ...</w:t>
+      </w:r>
+    </w:p>
+    <w:p>
+      <w:pPr>
+        <w:pStyle w:val="ListParagraph"/>
+        <w:numPr>
+          <w:ilvl w:val="0"/>
+          <w:numId w:val="21"/>
+        </w:numPr>
+        <w:rPr>
+          <w:rFonts w:ascii="Times New Roman" w:hAnsi="Times New Roman" w:cs="Times New Roman"/>
+          <w:sz w:val="28"/>
+          <w:szCs w:val="28"/>
+        </w:rPr>
+      </w:pPr>
+      <w:r>
+        <w:rPr>
+          <w:rFonts w:ascii="Times New Roman" w:eastAsia="Times New Roman" w:hAnsi="Times New Roman" w:cs="Times New Roman"/>
+          <w:sz w:val="28"/>
+          <w:szCs w:val="28"/>
+        </w:rPr>
+        <w:t>Chưa có hệ thống hỗ trợ như: Lùi lại, cầu hòa, xin thua, điều chỉ ánh sáng, ...</w:t>
+      </w:r>
+    </w:p>
+    <w:p/>
     <w:p>
       <w:pPr>
         <w:tabs>
@@ -6030,8 +6446,7 @@
           <w:sz w:val="32"/>
           <w:szCs w:val="32"/>
         </w:rPr>
-        <w:lastRenderedPageBreak/>
-        <w:tab/>
+        <w:br w:type="column"/>
       </w:r>
       <w:r>
         <w:rPr>
@@ -6051,6 +6466,7 @@
             <w14:round/>
           </w14:textOutline>
         </w:rPr>
+        <w:lastRenderedPageBreak/>
         <w:t>LỜI CẢM ƠN</w:t>
       </w:r>
     </w:p>
@@ -6081,541 +6497,208 @@
     </w:p>
     <w:p>
       <w:pPr>
-        <w:spacing w:line="259" w:lineRule="auto"/>
-        <w:rPr>
-          <w:color w:val="000000" w:themeColor="text1"/>
-          <w:sz w:val="32"/>
-          <w:szCs w:val="32"/>
-          <w14:shadow w14:blurRad="38100" w14:dist="19050" w14:dir="2700000" w14:sx="100000" w14:sy="100000" w14:kx="0" w14:ky="0" w14:algn="tl">
-            <w14:schemeClr w14:val="dk1">
-              <w14:alpha w14:val="60000"/>
-            </w14:schemeClr>
-          </w14:shadow>
-          <w14:textOutline w14:w="0" w14:cap="flat" w14:cmpd="sng" w14:algn="ctr">
-            <w14:noFill/>
-            <w14:prstDash w14:val="solid"/>
-            <w14:round/>
-          </w14:textOutline>
-        </w:rPr>
-      </w:pPr>
-      <w:r>
-        <w:rPr>
-          <w:color w:val="000000" w:themeColor="text1"/>
-          <w:sz w:val="32"/>
-          <w:szCs w:val="32"/>
-          <w14:shadow w14:blurRad="38100" w14:dist="19050" w14:dir="2700000" w14:sx="100000" w14:sy="100000" w14:kx="0" w14:ky="0" w14:algn="tl">
-            <w14:schemeClr w14:val="dk1">
-              <w14:alpha w14:val="60000"/>
-            </w14:schemeClr>
-          </w14:shadow>
-          <w14:textOutline w14:w="0" w14:cap="flat" w14:cmpd="sng" w14:algn="ctr">
-            <w14:noFill/>
-            <w14:prstDash w14:val="solid"/>
-            <w14:round/>
-          </w14:textOutline>
+        <w:jc w:val="both"/>
+        <w:rPr>
+          <w:sz w:val="28"/>
+          <w:szCs w:val="28"/>
+        </w:rPr>
+      </w:pPr>
+      <w:r>
+        <w:rPr>
+          <w:sz w:val="28"/>
+          <w:szCs w:val="28"/>
         </w:rPr>
         <w:t>Chúng e</w:t>
       </w:r>
       <w:r>
         <w:rPr>
-          <w:color w:val="000000" w:themeColor="text1"/>
-          <w:sz w:val="32"/>
-          <w:szCs w:val="32"/>
-          <w14:shadow w14:blurRad="38100" w14:dist="19050" w14:dir="2700000" w14:sx="100000" w14:sy="100000" w14:kx="0" w14:ky="0" w14:algn="tl">
-            <w14:schemeClr w14:val="dk1">
-              <w14:alpha w14:val="60000"/>
-            </w14:schemeClr>
-          </w14:shadow>
-          <w14:textOutline w14:w="0" w14:cap="flat" w14:cmpd="sng" w14:algn="ctr">
-            <w14:noFill/>
-            <w14:prstDash w14:val="solid"/>
-            <w14:round/>
-          </w14:textOutline>
+          <w:sz w:val="28"/>
+          <w:szCs w:val="28"/>
         </w:rPr>
         <w:t xml:space="preserve">m xin chân thành cảm ơn đến thầy </w:t>
       </w:r>
       <w:r>
         <w:rPr>
-          <w:color w:val="000000" w:themeColor="text1"/>
-          <w:sz w:val="32"/>
-          <w:szCs w:val="32"/>
-          <w14:shadow w14:blurRad="38100" w14:dist="19050" w14:dir="2700000" w14:sx="100000" w14:sy="100000" w14:kx="0" w14:ky="0" w14:algn="tl">
-            <w14:schemeClr w14:val="dk1">
-              <w14:alpha w14:val="60000"/>
-            </w14:schemeClr>
-          </w14:shadow>
-          <w14:textOutline w14:w="0" w14:cap="flat" w14:cmpd="sng" w14:algn="ctr">
-            <w14:noFill/>
-            <w14:prstDash w14:val="solid"/>
-            <w14:round/>
-          </w14:textOutline>
+          <w:sz w:val="28"/>
+          <w:szCs w:val="28"/>
         </w:rPr>
         <w:t>Nguyễn</w:t>
       </w:r>
       <w:r>
         <w:rPr>
-          <w:color w:val="000000" w:themeColor="text1"/>
-          <w:sz w:val="32"/>
-          <w:szCs w:val="32"/>
-          <w14:shadow w14:blurRad="38100" w14:dist="19050" w14:dir="2700000" w14:sx="100000" w14:sy="100000" w14:kx="0" w14:ky="0" w14:algn="tl">
-            <w14:schemeClr w14:val="dk1">
-              <w14:alpha w14:val="60000"/>
-            </w14:schemeClr>
-          </w14:shadow>
-          <w14:textOutline w14:w="0" w14:cap="flat" w14:cmpd="sng" w14:algn="ctr">
-            <w14:noFill/>
-            <w14:prstDash w14:val="solid"/>
-            <w14:round/>
-          </w14:textOutline>
+          <w:sz w:val="28"/>
+          <w:szCs w:val="28"/>
         </w:rPr>
         <w:t xml:space="preserve"> Đỗ Thái Nguyên</w:t>
       </w:r>
       <w:r>
         <w:rPr>
-          <w:color w:val="000000" w:themeColor="text1"/>
-          <w:sz w:val="32"/>
-          <w:szCs w:val="32"/>
-          <w14:shadow w14:blurRad="38100" w14:dist="19050" w14:dir="2700000" w14:sx="100000" w14:sy="100000" w14:kx="0" w14:ky="0" w14:algn="tl">
-            <w14:schemeClr w14:val="dk1">
-              <w14:alpha w14:val="60000"/>
-            </w14:schemeClr>
-          </w14:shadow>
-          <w14:textOutline w14:w="0" w14:cap="flat" w14:cmpd="sng" w14:algn="ctr">
-            <w14:noFill/>
-            <w14:prstDash w14:val="solid"/>
-            <w14:round/>
-          </w14:textOutline>
-        </w:rPr>
-        <w:t xml:space="preserve"> đã giúp chúng em về tài liệu kham khảo và kiến thức của môn học. Nhóm em đã hoàn thiện đồ án </w:t>
-      </w:r>
-      <w:r>
-        <w:rPr>
-          <w:color w:val="000000" w:themeColor="text1"/>
-          <w:sz w:val="32"/>
-          <w:szCs w:val="32"/>
-          <w14:shadow w14:blurRad="38100" w14:dist="19050" w14:dir="2700000" w14:sx="100000" w14:sy="100000" w14:kx="0" w14:ky="0" w14:algn="tl">
-            <w14:schemeClr w14:val="dk1">
-              <w14:alpha w14:val="60000"/>
-            </w14:schemeClr>
-          </w14:shadow>
-          <w14:textOutline w14:w="0" w14:cap="flat" w14:cmpd="sng" w14:algn="ctr">
-            <w14:noFill/>
-            <w14:prstDash w14:val="solid"/>
-            <w14:round/>
-          </w14:textOutline>
-        </w:rPr>
-        <w:t>“</w:t>
-      </w:r>
-      <w:r>
-        <w:rPr>
-          <w:sz w:val="32"/>
-          <w:szCs w:val="32"/>
+          <w:sz w:val="28"/>
+          <w:szCs w:val="28"/>
+        </w:rPr>
+        <w:t xml:space="preserve"> đã giúp chúng em về tài liệu kham khảo và kiến thức của môn học. Nhóm em đã hoàn thiện đồ án “</w:t>
+      </w:r>
+      <w:r>
+        <w:rPr>
+          <w:sz w:val="28"/>
+          <w:szCs w:val="28"/>
         </w:rPr>
         <w:t>Cờ vua 3D</w:t>
       </w:r>
       <w:r>
         <w:rPr>
-          <w:color w:val="000000" w:themeColor="text1"/>
-          <w:sz w:val="32"/>
-          <w:szCs w:val="32"/>
-          <w14:shadow w14:blurRad="38100" w14:dist="19050" w14:dir="2700000" w14:sx="100000" w14:sy="100000" w14:kx="0" w14:ky="0" w14:algn="tl">
-            <w14:schemeClr w14:val="dk1">
-              <w14:alpha w14:val="60000"/>
-            </w14:schemeClr>
-          </w14:shadow>
-          <w14:textOutline w14:w="0" w14:cap="flat" w14:cmpd="sng" w14:algn="ctr">
-            <w14:noFill/>
-            <w14:prstDash w14:val="solid"/>
-            <w14:round/>
-          </w14:textOutline>
-        </w:rPr>
-        <w:t>”</w:t>
-      </w:r>
-      <w:r>
-        <w:rPr>
-          <w:color w:val="000000" w:themeColor="text1"/>
-          <w:sz w:val="32"/>
-          <w:szCs w:val="32"/>
-          <w14:shadow w14:blurRad="38100" w14:dist="19050" w14:dir="2700000" w14:sx="100000" w14:sy="100000" w14:kx="0" w14:ky="0" w14:algn="tl">
-            <w14:schemeClr w14:val="dk1">
-              <w14:alpha w14:val="60000"/>
-            </w14:schemeClr>
-          </w14:shadow>
-          <w14:textOutline w14:w="0" w14:cap="flat" w14:cmpd="sng" w14:algn="ctr">
-            <w14:noFill/>
-            <w14:prstDash w14:val="solid"/>
-            <w14:round/>
-          </w14:textOutline>
-        </w:rPr>
-        <w:t xml:space="preserve"> mặc dù cố gắng nhưng không thể tránh khỏi những thiếu sót.</w:t>
-      </w:r>
-      <w:r>
-        <w:rPr>
-          <w:color w:val="000000" w:themeColor="text1"/>
-          <w:sz w:val="32"/>
-          <w:szCs w:val="32"/>
-          <w14:shadow w14:blurRad="38100" w14:dist="19050" w14:dir="2700000" w14:sx="100000" w14:sy="100000" w14:kx="0" w14:ky="0" w14:algn="tl">
-            <w14:schemeClr w14:val="dk1">
-              <w14:alpha w14:val="60000"/>
-            </w14:schemeClr>
-          </w14:shadow>
-          <w14:textOutline w14:w="0" w14:cap="flat" w14:cmpd="sng" w14:algn="ctr">
-            <w14:noFill/>
-            <w14:prstDash w14:val="solid"/>
-            <w14:round/>
-          </w14:textOutline>
+          <w:sz w:val="28"/>
+          <w:szCs w:val="28"/>
+        </w:rPr>
+        <w:t>” mặc dù cố gắng nhưng không thể tránh khỏi những thiếu sót.</w:t>
+      </w:r>
+      <w:r>
+        <w:rPr>
+          <w:sz w:val="28"/>
+          <w:szCs w:val="28"/>
         </w:rPr>
         <w:t xml:space="preserve"> </w:t>
       </w:r>
       <w:r>
         <w:rPr>
-          <w:color w:val="000000" w:themeColor="text1"/>
-          <w:sz w:val="32"/>
-          <w:szCs w:val="32"/>
-          <w14:shadow w14:blurRad="38100" w14:dist="19050" w14:dir="2700000" w14:sx="100000" w14:sy="100000" w14:kx="0" w14:ky="0" w14:algn="tl">
-            <w14:schemeClr w14:val="dk1">
-              <w14:alpha w14:val="60000"/>
-            </w14:schemeClr>
-          </w14:shadow>
-          <w14:textOutline w14:w="0" w14:cap="flat" w14:cmpd="sng" w14:algn="ctr">
-            <w14:noFill/>
-            <w14:prstDash w14:val="solid"/>
-            <w14:round/>
-          </w14:textOutline>
+          <w:sz w:val="28"/>
+          <w:szCs w:val="28"/>
         </w:rPr>
         <w:t>Chương trình</w:t>
       </w:r>
       <w:r>
         <w:rPr>
-          <w:color w:val="000000" w:themeColor="text1"/>
-          <w:sz w:val="32"/>
-          <w:szCs w:val="32"/>
-          <w14:shadow w14:blurRad="38100" w14:dist="19050" w14:dir="2700000" w14:sx="100000" w14:sy="100000" w14:kx="0" w14:ky="0" w14:algn="tl">
-            <w14:schemeClr w14:val="dk1">
-              <w14:alpha w14:val="60000"/>
-            </w14:schemeClr>
-          </w14:shadow>
-          <w14:textOutline w14:w="0" w14:cap="flat" w14:cmpd="sng" w14:algn="ctr">
-            <w14:noFill/>
-            <w14:prstDash w14:val="solid"/>
-            <w14:round/>
-          </w14:textOutline>
+          <w:sz w:val="28"/>
+          <w:szCs w:val="28"/>
         </w:rPr>
         <w:t xml:space="preserve"> chưa được hoàn thiện do nhóm </w:t>
       </w:r>
       <w:r>
         <w:rPr>
-          <w:color w:val="000000" w:themeColor="text1"/>
-          <w:sz w:val="32"/>
-          <w:szCs w:val="32"/>
-          <w14:shadow w14:blurRad="38100" w14:dist="19050" w14:dir="2700000" w14:sx="100000" w14:sy="100000" w14:kx="0" w14:ky="0" w14:algn="tl">
-            <w14:schemeClr w14:val="dk1">
-              <w14:alpha w14:val="60000"/>
-            </w14:schemeClr>
-          </w14:shadow>
-          <w14:textOutline w14:w="0" w14:cap="flat" w14:cmpd="sng" w14:algn="ctr">
-            <w14:noFill/>
-            <w14:prstDash w14:val="solid"/>
-            <w14:round/>
-          </w14:textOutline>
+          <w:sz w:val="28"/>
+          <w:szCs w:val="28"/>
         </w:rPr>
         <w:t>c</w:t>
       </w:r>
       <w:r>
         <w:rPr>
-          <w:color w:val="000000" w:themeColor="text1"/>
-          <w:sz w:val="32"/>
-          <w:szCs w:val="32"/>
+          <w:sz w:val="28"/>
+          <w:szCs w:val="28"/>
           <w:lang w:val="vi-VN"/>
-          <w14:shadow w14:blurRad="38100" w14:dist="19050" w14:dir="2700000" w14:sx="100000" w14:sy="100000" w14:kx="0" w14:ky="0" w14:algn="tl">
-            <w14:schemeClr w14:val="dk1">
-              <w14:alpha w14:val="60000"/>
-            </w14:schemeClr>
-          </w14:shadow>
-          <w14:textOutline w14:w="0" w14:cap="flat" w14:cmpd="sng" w14:algn="ctr">
-            <w14:noFill/>
-            <w14:prstDash w14:val="solid"/>
-            <w14:round/>
-          </w14:textOutline>
         </w:rPr>
         <w:t xml:space="preserve">hưa có kinh nghiệm nhiều trong việc xây dựng một chương trình </w:t>
       </w:r>
       <w:r>
         <w:rPr>
-          <w:color w:val="000000" w:themeColor="text1"/>
-          <w:sz w:val="32"/>
-          <w:szCs w:val="32"/>
-          <w14:shadow w14:blurRad="38100" w14:dist="19050" w14:dir="2700000" w14:sx="100000" w14:sy="100000" w14:kx="0" w14:ky="0" w14:algn="tl">
-            <w14:schemeClr w14:val="dk1">
-              <w14:alpha w14:val="60000"/>
-            </w14:schemeClr>
-          </w14:shadow>
-          <w14:textOutline w14:w="0" w14:cap="flat" w14:cmpd="sng" w14:algn="ctr">
-            <w14:noFill/>
-            <w14:prstDash w14:val="solid"/>
-            <w14:round/>
-          </w14:textOutline>
+          <w:sz w:val="28"/>
+          <w:szCs w:val="28"/>
         </w:rPr>
         <w:t>game</w:t>
       </w:r>
     </w:p>
     <w:p>
       <w:pPr>
-        <w:spacing w:line="259" w:lineRule="auto"/>
-        <w:rPr>
-          <w:color w:val="000000" w:themeColor="text1"/>
-          <w:sz w:val="32"/>
-          <w:szCs w:val="32"/>
-          <w14:shadow w14:blurRad="38100" w14:dist="19050" w14:dir="2700000" w14:sx="100000" w14:sy="100000" w14:kx="0" w14:ky="0" w14:algn="tl">
-            <w14:schemeClr w14:val="dk1">
-              <w14:alpha w14:val="60000"/>
-            </w14:schemeClr>
-          </w14:shadow>
-          <w14:textOutline w14:w="0" w14:cap="flat" w14:cmpd="sng" w14:algn="ctr">
-            <w14:noFill/>
-            <w14:prstDash w14:val="solid"/>
-            <w14:round/>
-          </w14:textOutline>
-        </w:rPr>
-      </w:pPr>
-      <w:r>
-        <w:rPr>
-          <w:color w:val="000000" w:themeColor="text1"/>
-          <w:sz w:val="32"/>
-          <w:szCs w:val="32"/>
-          <w14:shadow w14:blurRad="38100" w14:dist="19050" w14:dir="2700000" w14:sx="100000" w14:sy="100000" w14:kx="0" w14:ky="0" w14:algn="tl">
-            <w14:schemeClr w14:val="dk1">
-              <w14:alpha w14:val="60000"/>
-            </w14:schemeClr>
-          </w14:shadow>
-          <w14:textOutline w14:w="0" w14:cap="flat" w14:cmpd="sng" w14:algn="ctr">
-            <w14:noFill/>
-            <w14:prstDash w14:val="solid"/>
-            <w14:round/>
-          </w14:textOutline>
+        <w:jc w:val="both"/>
+        <w:rPr>
+          <w:sz w:val="28"/>
+          <w:szCs w:val="28"/>
+        </w:rPr>
+      </w:pPr>
+      <w:r>
+        <w:rPr>
+          <w:sz w:val="28"/>
+          <w:szCs w:val="28"/>
         </w:rPr>
         <w:t xml:space="preserve">Chỉ </w:t>
       </w:r>
       <w:r>
         <w:rPr>
-          <w:color w:val="000000" w:themeColor="text1"/>
-          <w:sz w:val="32"/>
-          <w:szCs w:val="32"/>
-          <w14:shadow w14:blurRad="38100" w14:dist="19050" w14:dir="2700000" w14:sx="100000" w14:sy="100000" w14:kx="0" w14:ky="0" w14:algn="tl">
-            <w14:schemeClr w14:val="dk1">
-              <w14:alpha w14:val="60000"/>
-            </w14:schemeClr>
-          </w14:shadow>
-          <w14:textOutline w14:w="0" w14:cap="flat" w14:cmpd="sng" w14:algn="ctr">
-            <w14:noFill/>
-            <w14:prstDash w14:val="solid"/>
-            <w14:round/>
-          </w14:textOutline>
+          <w:sz w:val="28"/>
+          <w:szCs w:val="28"/>
         </w:rPr>
         <w:t xml:space="preserve">có những luật chơi cơ bản </w:t>
       </w:r>
       <w:r>
         <w:rPr>
-          <w:color w:val="000000" w:themeColor="text1"/>
-          <w:sz w:val="32"/>
-          <w:szCs w:val="32"/>
-          <w14:shadow w14:blurRad="38100" w14:dist="19050" w14:dir="2700000" w14:sx="100000" w14:sy="100000" w14:kx="0" w14:ky="0" w14:algn="tl">
-            <w14:schemeClr w14:val="dk1">
-              <w14:alpha w14:val="60000"/>
-            </w14:schemeClr>
-          </w14:shadow>
-          <w14:textOutline w14:w="0" w14:cap="flat" w14:cmpd="sng" w14:algn="ctr">
-            <w14:noFill/>
-            <w14:prstDash w14:val="solid"/>
-            <w14:round/>
-          </w14:textOutline>
+          <w:sz w:val="28"/>
+          <w:szCs w:val="28"/>
         </w:rPr>
         <w:t>không có những luật như phong cờ…</w:t>
       </w:r>
     </w:p>
     <w:p>
       <w:pPr>
-        <w:spacing w:line="259" w:lineRule="auto"/>
-        <w:rPr>
-          <w:color w:val="000000" w:themeColor="text1"/>
-          <w:sz w:val="32"/>
-          <w:szCs w:val="32"/>
-          <w14:shadow w14:blurRad="38100" w14:dist="19050" w14:dir="2700000" w14:sx="100000" w14:sy="100000" w14:kx="0" w14:ky="0" w14:algn="tl">
-            <w14:schemeClr w14:val="dk1">
-              <w14:alpha w14:val="60000"/>
-            </w14:schemeClr>
-          </w14:shadow>
-          <w14:textOutline w14:w="0" w14:cap="flat" w14:cmpd="sng" w14:algn="ctr">
-            <w14:noFill/>
-            <w14:prstDash w14:val="solid"/>
-            <w14:round/>
-          </w14:textOutline>
-        </w:rPr>
-      </w:pPr>
-      <w:r>
-        <w:rPr>
-          <w:color w:val="000000" w:themeColor="text1"/>
-          <w:sz w:val="32"/>
-          <w:szCs w:val="32"/>
-          <w14:shadow w14:blurRad="38100" w14:dist="19050" w14:dir="2700000" w14:sx="100000" w14:sy="100000" w14:kx="0" w14:ky="0" w14:algn="tl">
-            <w14:schemeClr w14:val="dk1">
-              <w14:alpha w14:val="60000"/>
-            </w14:schemeClr>
-          </w14:shadow>
-          <w14:textOutline w14:w="0" w14:cap="flat" w14:cmpd="sng" w14:algn="ctr">
-            <w14:noFill/>
-            <w14:prstDash w14:val="solid"/>
-            <w14:round/>
-          </w14:textOutline>
+        <w:jc w:val="both"/>
+        <w:rPr>
+          <w:sz w:val="28"/>
+          <w:szCs w:val="28"/>
+        </w:rPr>
+      </w:pPr>
+      <w:r>
+        <w:rPr>
+          <w:sz w:val="28"/>
+          <w:szCs w:val="28"/>
         </w:rPr>
         <w:t>C</w:t>
       </w:r>
       <w:r>
         <w:rPr>
-          <w:color w:val="000000" w:themeColor="text1"/>
-          <w:sz w:val="32"/>
-          <w:szCs w:val="32"/>
+          <w:sz w:val="28"/>
+          <w:szCs w:val="28"/>
           <w:lang w:val="vi-VN"/>
-          <w14:shadow w14:blurRad="38100" w14:dist="19050" w14:dir="2700000" w14:sx="100000" w14:sy="100000" w14:kx="0" w14:ky="0" w14:algn="tl">
-            <w14:schemeClr w14:val="dk1">
-              <w14:alpha w14:val="60000"/>
-            </w14:schemeClr>
-          </w14:shadow>
-          <w14:textOutline w14:w="0" w14:cap="flat" w14:cmpd="sng" w14:algn="ctr">
-            <w14:noFill/>
-            <w14:prstDash w14:val="solid"/>
-            <w14:round/>
-          </w14:textOutline>
         </w:rPr>
         <w:t xml:space="preserve">hức năng </w:t>
       </w:r>
       <w:r>
         <w:rPr>
-          <w:color w:val="000000" w:themeColor="text1"/>
-          <w:sz w:val="32"/>
-          <w:szCs w:val="32"/>
-          <w14:shadow w14:blurRad="38100" w14:dist="19050" w14:dir="2700000" w14:sx="100000" w14:sy="100000" w14:kx="0" w14:ky="0" w14:algn="tl">
-            <w14:schemeClr w14:val="dk1">
-              <w14:alpha w14:val="60000"/>
-            </w14:schemeClr>
-          </w14:shadow>
-          <w14:textOutline w14:w="0" w14:cap="flat" w14:cmpd="sng" w14:algn="ctr">
-            <w14:noFill/>
-            <w14:prstDash w14:val="solid"/>
-            <w14:round/>
-          </w14:textOutline>
+          <w:sz w:val="28"/>
+          <w:szCs w:val="28"/>
         </w:rPr>
         <w:t>thông báo vẫn còn chưa tốt</w:t>
       </w:r>
     </w:p>
     <w:p>
       <w:pPr>
-        <w:spacing w:after="160" w:line="259" w:lineRule="auto"/>
-        <w:rPr>
-          <w:color w:val="000000" w:themeColor="text1"/>
-          <w:sz w:val="32"/>
-          <w:szCs w:val="32"/>
-          <w14:shadow w14:blurRad="38100" w14:dist="19050" w14:dir="2700000" w14:sx="100000" w14:sy="100000" w14:kx="0" w14:ky="0" w14:algn="tl">
-            <w14:schemeClr w14:val="dk1">
-              <w14:alpha w14:val="60000"/>
-            </w14:schemeClr>
-          </w14:shadow>
-          <w14:textOutline w14:w="0" w14:cap="flat" w14:cmpd="sng" w14:algn="ctr">
-            <w14:noFill/>
-            <w14:prstDash w14:val="solid"/>
-            <w14:round/>
-          </w14:textOutline>
-        </w:rPr>
-      </w:pPr>
-      <w:r>
-        <w:rPr>
-          <w:color w:val="000000" w:themeColor="text1"/>
-          <w:sz w:val="32"/>
-          <w:szCs w:val="32"/>
-          <w14:shadow w14:blurRad="38100" w14:dist="19050" w14:dir="2700000" w14:sx="100000" w14:sy="100000" w14:kx="0" w14:ky="0" w14:algn="tl">
-            <w14:schemeClr w14:val="dk1">
-              <w14:alpha w14:val="60000"/>
-            </w14:schemeClr>
-          </w14:shadow>
-          <w14:textOutline w14:w="0" w14:cap="flat" w14:cmpd="sng" w14:algn="ctr">
-            <w14:noFill/>
-            <w14:prstDash w14:val="solid"/>
-            <w14:round/>
-          </w14:textOutline>
+        <w:jc w:val="both"/>
+        <w:rPr>
+          <w:sz w:val="28"/>
+          <w:szCs w:val="28"/>
+        </w:rPr>
+      </w:pPr>
+      <w:r>
+        <w:rPr>
+          <w:sz w:val="28"/>
+          <w:szCs w:val="28"/>
         </w:rPr>
         <w:t xml:space="preserve">Hi vọng nhóm em sẽ nhận được lời khuyên hữu ích </w:t>
       </w:r>
       <w:proofErr w:type="gramStart"/>
       <w:r>
         <w:rPr>
-          <w:color w:val="000000" w:themeColor="text1"/>
-          <w:sz w:val="32"/>
-          <w:szCs w:val="32"/>
-          <w14:shadow w14:blurRad="38100" w14:dist="19050" w14:dir="2700000" w14:sx="100000" w14:sy="100000" w14:kx="0" w14:ky="0" w14:algn="tl">
-            <w14:schemeClr w14:val="dk1">
-              <w14:alpha w14:val="60000"/>
-            </w14:schemeClr>
-          </w14:shadow>
-          <w14:textOutline w14:w="0" w14:cap="flat" w14:cmpd="sng" w14:algn="ctr">
-            <w14:noFill/>
-            <w14:prstDash w14:val="solid"/>
-            <w14:round/>
-          </w14:textOutline>
+          <w:sz w:val="28"/>
+          <w:szCs w:val="28"/>
         </w:rPr>
         <w:t>từ</w:t>
       </w:r>
       <w:r>
         <w:rPr>
-          <w:color w:val="000000" w:themeColor="text1"/>
-          <w:sz w:val="32"/>
-          <w:szCs w:val="32"/>
-          <w14:shadow w14:blurRad="38100" w14:dist="19050" w14:dir="2700000" w14:sx="100000" w14:sy="100000" w14:kx="0" w14:ky="0" w14:algn="tl">
-            <w14:schemeClr w14:val="dk1">
-              <w14:alpha w14:val="60000"/>
-            </w14:schemeClr>
-          </w14:shadow>
-          <w14:textOutline w14:w="0" w14:cap="flat" w14:cmpd="sng" w14:algn="ctr">
-            <w14:noFill/>
-            <w14:prstDash w14:val="solid"/>
-            <w14:round/>
-          </w14:textOutline>
+          <w:sz w:val="28"/>
+          <w:szCs w:val="28"/>
         </w:rPr>
         <w:t xml:space="preserve"> </w:t>
       </w:r>
       <w:r>
         <w:rPr>
-          <w:color w:val="000000" w:themeColor="text1"/>
-          <w:sz w:val="32"/>
-          <w:szCs w:val="32"/>
-          <w14:shadow w14:blurRad="38100" w14:dist="19050" w14:dir="2700000" w14:sx="100000" w14:sy="100000" w14:kx="0" w14:ky="0" w14:algn="tl">
-            <w14:schemeClr w14:val="dk1">
-              <w14:alpha w14:val="60000"/>
-            </w14:schemeClr>
-          </w14:shadow>
-          <w14:textOutline w14:w="0" w14:cap="flat" w14:cmpd="sng" w14:algn="ctr">
-            <w14:noFill/>
-            <w14:prstDash w14:val="solid"/>
-            <w14:round/>
-          </w14:textOutline>
+          <w:sz w:val="28"/>
+          <w:szCs w:val="28"/>
         </w:rPr>
         <w:t xml:space="preserve"> thầy</w:t>
       </w:r>
       <w:proofErr w:type="gramEnd"/>
       <w:r>
         <w:rPr>
-          <w:color w:val="000000" w:themeColor="text1"/>
-          <w:sz w:val="32"/>
-          <w:szCs w:val="32"/>
-          <w14:shadow w14:blurRad="38100" w14:dist="19050" w14:dir="2700000" w14:sx="100000" w14:sy="100000" w14:kx="0" w14:ky="0" w14:algn="tl">
-            <w14:schemeClr w14:val="dk1">
-              <w14:alpha w14:val="60000"/>
-            </w14:schemeClr>
-          </w14:shadow>
-          <w14:textOutline w14:w="0" w14:cap="flat" w14:cmpd="sng" w14:algn="ctr">
-            <w14:noFill/>
-            <w14:prstDash w14:val="solid"/>
-            <w14:round/>
-          </w14:textOutline>
+          <w:sz w:val="28"/>
+          <w:szCs w:val="28"/>
         </w:rPr>
         <w:t xml:space="preserve"> để nhóm em hoàn thiện tốt hơn trong tương lai.</w:t>
       </w:r>
@@ -7804,6 +7887,146 @@
     </w:lvl>
   </w:abstractNum>
   <w:abstractNum w:abstractNumId="10" w15:restartNumberingAfterBreak="0">
+    <w:nsid w:val="3EDD52C0"/>
+    <w:multiLevelType w:val="hybridMultilevel"/>
+    <w:tmpl w:val="8CD097BC"/>
+    <w:lvl w:ilvl="0" w:tplc="6BA2C16C">
+      <w:start w:val="1"/>
+      <w:numFmt w:val="bullet"/>
+      <w:lvlText w:val=""/>
+      <w:lvlJc w:val="left"/>
+      <w:pPr>
+        <w:tabs>
+          <w:tab w:val="num" w:pos="720"/>
+        </w:tabs>
+        <w:ind w:left="720" w:hanging="360"/>
+      </w:pPr>
+      <w:rPr>
+        <w:rFonts w:ascii="Wingdings" w:hAnsi="Wingdings" w:hint="default"/>
+      </w:rPr>
+    </w:lvl>
+    <w:lvl w:ilvl="1" w:tplc="E35E45E2" w:tentative="1">
+      <w:start w:val="1"/>
+      <w:numFmt w:val="bullet"/>
+      <w:lvlText w:val=""/>
+      <w:lvlJc w:val="left"/>
+      <w:pPr>
+        <w:tabs>
+          <w:tab w:val="num" w:pos="1440"/>
+        </w:tabs>
+        <w:ind w:left="1440" w:hanging="360"/>
+      </w:pPr>
+      <w:rPr>
+        <w:rFonts w:ascii="Wingdings" w:hAnsi="Wingdings" w:hint="default"/>
+      </w:rPr>
+    </w:lvl>
+    <w:lvl w:ilvl="2" w:tplc="6D1C449E" w:tentative="1">
+      <w:start w:val="1"/>
+      <w:numFmt w:val="bullet"/>
+      <w:lvlText w:val=""/>
+      <w:lvlJc w:val="left"/>
+      <w:pPr>
+        <w:tabs>
+          <w:tab w:val="num" w:pos="2160"/>
+        </w:tabs>
+        <w:ind w:left="2160" w:hanging="360"/>
+      </w:pPr>
+      <w:rPr>
+        <w:rFonts w:ascii="Wingdings" w:hAnsi="Wingdings" w:hint="default"/>
+      </w:rPr>
+    </w:lvl>
+    <w:lvl w:ilvl="3" w:tplc="D3DE98AC" w:tentative="1">
+      <w:start w:val="1"/>
+      <w:numFmt w:val="bullet"/>
+      <w:lvlText w:val=""/>
+      <w:lvlJc w:val="left"/>
+      <w:pPr>
+        <w:tabs>
+          <w:tab w:val="num" w:pos="2880"/>
+        </w:tabs>
+        <w:ind w:left="2880" w:hanging="360"/>
+      </w:pPr>
+      <w:rPr>
+        <w:rFonts w:ascii="Wingdings" w:hAnsi="Wingdings" w:hint="default"/>
+      </w:rPr>
+    </w:lvl>
+    <w:lvl w:ilvl="4" w:tplc="6820EE5E" w:tentative="1">
+      <w:start w:val="1"/>
+      <w:numFmt w:val="bullet"/>
+      <w:lvlText w:val=""/>
+      <w:lvlJc w:val="left"/>
+      <w:pPr>
+        <w:tabs>
+          <w:tab w:val="num" w:pos="3600"/>
+        </w:tabs>
+        <w:ind w:left="3600" w:hanging="360"/>
+      </w:pPr>
+      <w:rPr>
+        <w:rFonts w:ascii="Wingdings" w:hAnsi="Wingdings" w:hint="default"/>
+      </w:rPr>
+    </w:lvl>
+    <w:lvl w:ilvl="5" w:tplc="40A2F4B2" w:tentative="1">
+      <w:start w:val="1"/>
+      <w:numFmt w:val="bullet"/>
+      <w:lvlText w:val=""/>
+      <w:lvlJc w:val="left"/>
+      <w:pPr>
+        <w:tabs>
+          <w:tab w:val="num" w:pos="4320"/>
+        </w:tabs>
+        <w:ind w:left="4320" w:hanging="360"/>
+      </w:pPr>
+      <w:rPr>
+        <w:rFonts w:ascii="Wingdings" w:hAnsi="Wingdings" w:hint="default"/>
+      </w:rPr>
+    </w:lvl>
+    <w:lvl w:ilvl="6" w:tplc="1B0C0EE0" w:tentative="1">
+      <w:start w:val="1"/>
+      <w:numFmt w:val="bullet"/>
+      <w:lvlText w:val=""/>
+      <w:lvlJc w:val="left"/>
+      <w:pPr>
+        <w:tabs>
+          <w:tab w:val="num" w:pos="5040"/>
+        </w:tabs>
+        <w:ind w:left="5040" w:hanging="360"/>
+      </w:pPr>
+      <w:rPr>
+        <w:rFonts w:ascii="Wingdings" w:hAnsi="Wingdings" w:hint="default"/>
+      </w:rPr>
+    </w:lvl>
+    <w:lvl w:ilvl="7" w:tplc="27903A3A" w:tentative="1">
+      <w:start w:val="1"/>
+      <w:numFmt w:val="bullet"/>
+      <w:lvlText w:val=""/>
+      <w:lvlJc w:val="left"/>
+      <w:pPr>
+        <w:tabs>
+          <w:tab w:val="num" w:pos="5760"/>
+        </w:tabs>
+        <w:ind w:left="5760" w:hanging="360"/>
+      </w:pPr>
+      <w:rPr>
+        <w:rFonts w:ascii="Wingdings" w:hAnsi="Wingdings" w:hint="default"/>
+      </w:rPr>
+    </w:lvl>
+    <w:lvl w:ilvl="8" w:tplc="4BBCE96A" w:tentative="1">
+      <w:start w:val="1"/>
+      <w:numFmt w:val="bullet"/>
+      <w:lvlText w:val=""/>
+      <w:lvlJc w:val="left"/>
+      <w:pPr>
+        <w:tabs>
+          <w:tab w:val="num" w:pos="6480"/>
+        </w:tabs>
+        <w:ind w:left="6480" w:hanging="360"/>
+      </w:pPr>
+      <w:rPr>
+        <w:rFonts w:ascii="Wingdings" w:hAnsi="Wingdings" w:hint="default"/>
+      </w:rPr>
+    </w:lvl>
+  </w:abstractNum>
+  <w:abstractNum w:abstractNumId="11" w15:restartNumberingAfterBreak="0">
     <w:nsid w:val="40DE3650"/>
     <w:multiLevelType w:val="hybridMultilevel"/>
     <w:tmpl w:val="3A729264"/>
@@ -7916,7 +8139,147 @@
       </w:rPr>
     </w:lvl>
   </w:abstractNum>
-  <w:abstractNum w:abstractNumId="11" w15:restartNumberingAfterBreak="0">
+  <w:abstractNum w:abstractNumId="12" w15:restartNumberingAfterBreak="0">
+    <w:nsid w:val="506A3D8E"/>
+    <w:multiLevelType w:val="hybridMultilevel"/>
+    <w:tmpl w:val="6FAA2E96"/>
+    <w:lvl w:ilvl="0" w:tplc="9418EE60">
+      <w:start w:val="1"/>
+      <w:numFmt w:val="bullet"/>
+      <w:lvlText w:val=""/>
+      <w:lvlJc w:val="left"/>
+      <w:pPr>
+        <w:tabs>
+          <w:tab w:val="num" w:pos="720"/>
+        </w:tabs>
+        <w:ind w:left="720" w:hanging="360"/>
+      </w:pPr>
+      <w:rPr>
+        <w:rFonts w:ascii="Wingdings" w:hAnsi="Wingdings" w:hint="default"/>
+      </w:rPr>
+    </w:lvl>
+    <w:lvl w:ilvl="1" w:tplc="5A469D84">
+      <w:start w:val="1"/>
+      <w:numFmt w:val="bullet"/>
+      <w:lvlText w:val=""/>
+      <w:lvlJc w:val="left"/>
+      <w:pPr>
+        <w:tabs>
+          <w:tab w:val="num" w:pos="1440"/>
+        </w:tabs>
+        <w:ind w:left="1440" w:hanging="360"/>
+      </w:pPr>
+      <w:rPr>
+        <w:rFonts w:ascii="Wingdings" w:hAnsi="Wingdings" w:hint="default"/>
+      </w:rPr>
+    </w:lvl>
+    <w:lvl w:ilvl="2" w:tplc="80B05AA2" w:tentative="1">
+      <w:start w:val="1"/>
+      <w:numFmt w:val="bullet"/>
+      <w:lvlText w:val=""/>
+      <w:lvlJc w:val="left"/>
+      <w:pPr>
+        <w:tabs>
+          <w:tab w:val="num" w:pos="2160"/>
+        </w:tabs>
+        <w:ind w:left="2160" w:hanging="360"/>
+      </w:pPr>
+      <w:rPr>
+        <w:rFonts w:ascii="Wingdings" w:hAnsi="Wingdings" w:hint="default"/>
+      </w:rPr>
+    </w:lvl>
+    <w:lvl w:ilvl="3" w:tplc="88FEDC48" w:tentative="1">
+      <w:start w:val="1"/>
+      <w:numFmt w:val="bullet"/>
+      <w:lvlText w:val=""/>
+      <w:lvlJc w:val="left"/>
+      <w:pPr>
+        <w:tabs>
+          <w:tab w:val="num" w:pos="2880"/>
+        </w:tabs>
+        <w:ind w:left="2880" w:hanging="360"/>
+      </w:pPr>
+      <w:rPr>
+        <w:rFonts w:ascii="Wingdings" w:hAnsi="Wingdings" w:hint="default"/>
+      </w:rPr>
+    </w:lvl>
+    <w:lvl w:ilvl="4" w:tplc="5484E73C" w:tentative="1">
+      <w:start w:val="1"/>
+      <w:numFmt w:val="bullet"/>
+      <w:lvlText w:val=""/>
+      <w:lvlJc w:val="left"/>
+      <w:pPr>
+        <w:tabs>
+          <w:tab w:val="num" w:pos="3600"/>
+        </w:tabs>
+        <w:ind w:left="3600" w:hanging="360"/>
+      </w:pPr>
+      <w:rPr>
+        <w:rFonts w:ascii="Wingdings" w:hAnsi="Wingdings" w:hint="default"/>
+      </w:rPr>
+    </w:lvl>
+    <w:lvl w:ilvl="5" w:tplc="962C9DBC" w:tentative="1">
+      <w:start w:val="1"/>
+      <w:numFmt w:val="bullet"/>
+      <w:lvlText w:val=""/>
+      <w:lvlJc w:val="left"/>
+      <w:pPr>
+        <w:tabs>
+          <w:tab w:val="num" w:pos="4320"/>
+        </w:tabs>
+        <w:ind w:left="4320" w:hanging="360"/>
+      </w:pPr>
+      <w:rPr>
+        <w:rFonts w:ascii="Wingdings" w:hAnsi="Wingdings" w:hint="default"/>
+      </w:rPr>
+    </w:lvl>
+    <w:lvl w:ilvl="6" w:tplc="C22CAA90" w:tentative="1">
+      <w:start w:val="1"/>
+      <w:numFmt w:val="bullet"/>
+      <w:lvlText w:val=""/>
+      <w:lvlJc w:val="left"/>
+      <w:pPr>
+        <w:tabs>
+          <w:tab w:val="num" w:pos="5040"/>
+        </w:tabs>
+        <w:ind w:left="5040" w:hanging="360"/>
+      </w:pPr>
+      <w:rPr>
+        <w:rFonts w:ascii="Wingdings" w:hAnsi="Wingdings" w:hint="default"/>
+      </w:rPr>
+    </w:lvl>
+    <w:lvl w:ilvl="7" w:tplc="F73C7820" w:tentative="1">
+      <w:start w:val="1"/>
+      <w:numFmt w:val="bullet"/>
+      <w:lvlText w:val=""/>
+      <w:lvlJc w:val="left"/>
+      <w:pPr>
+        <w:tabs>
+          <w:tab w:val="num" w:pos="5760"/>
+        </w:tabs>
+        <w:ind w:left="5760" w:hanging="360"/>
+      </w:pPr>
+      <w:rPr>
+        <w:rFonts w:ascii="Wingdings" w:hAnsi="Wingdings" w:hint="default"/>
+      </w:rPr>
+    </w:lvl>
+    <w:lvl w:ilvl="8" w:tplc="02969C30" w:tentative="1">
+      <w:start w:val="1"/>
+      <w:numFmt w:val="bullet"/>
+      <w:lvlText w:val=""/>
+      <w:lvlJc w:val="left"/>
+      <w:pPr>
+        <w:tabs>
+          <w:tab w:val="num" w:pos="6480"/>
+        </w:tabs>
+        <w:ind w:left="6480" w:hanging="360"/>
+      </w:pPr>
+      <w:rPr>
+        <w:rFonts w:ascii="Wingdings" w:hAnsi="Wingdings" w:hint="default"/>
+      </w:rPr>
+    </w:lvl>
+  </w:abstractNum>
+  <w:abstractNum w:abstractNumId="13" w15:restartNumberingAfterBreak="0">
     <w:nsid w:val="51DD54A8"/>
     <w:multiLevelType w:val="hybridMultilevel"/>
     <w:tmpl w:val="DDEC41CC"/>
@@ -8029,7 +8392,7 @@
       </w:rPr>
     </w:lvl>
   </w:abstractNum>
-  <w:abstractNum w:abstractNumId="12" w15:restartNumberingAfterBreak="0">
+  <w:abstractNum w:abstractNumId="14" w15:restartNumberingAfterBreak="0">
     <w:nsid w:val="5FBD2AB9"/>
     <w:multiLevelType w:val="hybridMultilevel"/>
     <w:tmpl w:val="D604F53A"/>
@@ -8118,7 +8481,7 @@
       </w:pPr>
     </w:lvl>
   </w:abstractNum>
-  <w:abstractNum w:abstractNumId="13" w15:restartNumberingAfterBreak="0">
+  <w:abstractNum w:abstractNumId="15" w15:restartNumberingAfterBreak="0">
     <w:nsid w:val="62E36ABB"/>
     <w:multiLevelType w:val="hybridMultilevel"/>
     <w:tmpl w:val="0354F0CC"/>
@@ -8209,7 +8572,7 @@
       </w:pPr>
     </w:lvl>
   </w:abstractNum>
-  <w:abstractNum w:abstractNumId="14" w15:restartNumberingAfterBreak="0">
+  <w:abstractNum w:abstractNumId="16" w15:restartNumberingAfterBreak="0">
     <w:nsid w:val="69176FA6"/>
     <w:multiLevelType w:val="hybridMultilevel"/>
     <w:tmpl w:val="E5E639B4"/>
@@ -8322,7 +8685,120 @@
       </w:rPr>
     </w:lvl>
   </w:abstractNum>
-  <w:abstractNum w:abstractNumId="15" w15:restartNumberingAfterBreak="0">
+  <w:abstractNum w:abstractNumId="17" w15:restartNumberingAfterBreak="0">
+    <w:nsid w:val="6B64392F"/>
+    <w:multiLevelType w:val="hybridMultilevel"/>
+    <w:tmpl w:val="1DC2231C"/>
+    <w:lvl w:ilvl="0" w:tplc="0409000B">
+      <w:start w:val="1"/>
+      <w:numFmt w:val="bullet"/>
+      <w:lvlText w:val=""/>
+      <w:lvlJc w:val="left"/>
+      <w:pPr>
+        <w:ind w:left="720" w:hanging="360"/>
+      </w:pPr>
+      <w:rPr>
+        <w:rFonts w:ascii="Wingdings" w:hAnsi="Wingdings" w:hint="default"/>
+      </w:rPr>
+    </w:lvl>
+    <w:lvl w:ilvl="1" w:tplc="04090003" w:tentative="1">
+      <w:start w:val="1"/>
+      <w:numFmt w:val="bullet"/>
+      <w:lvlText w:val="o"/>
+      <w:lvlJc w:val="left"/>
+      <w:pPr>
+        <w:ind w:left="1440" w:hanging="360"/>
+      </w:pPr>
+      <w:rPr>
+        <w:rFonts w:ascii="Courier New" w:hAnsi="Courier New" w:cs="Courier New" w:hint="default"/>
+      </w:rPr>
+    </w:lvl>
+    <w:lvl w:ilvl="2" w:tplc="04090005" w:tentative="1">
+      <w:start w:val="1"/>
+      <w:numFmt w:val="bullet"/>
+      <w:lvlText w:val=""/>
+      <w:lvlJc w:val="left"/>
+      <w:pPr>
+        <w:ind w:left="2160" w:hanging="360"/>
+      </w:pPr>
+      <w:rPr>
+        <w:rFonts w:ascii="Wingdings" w:hAnsi="Wingdings" w:hint="default"/>
+      </w:rPr>
+    </w:lvl>
+    <w:lvl w:ilvl="3" w:tplc="04090001" w:tentative="1">
+      <w:start w:val="1"/>
+      <w:numFmt w:val="bullet"/>
+      <w:lvlText w:val=""/>
+      <w:lvlJc w:val="left"/>
+      <w:pPr>
+        <w:ind w:left="2880" w:hanging="360"/>
+      </w:pPr>
+      <w:rPr>
+        <w:rFonts w:ascii="Symbol" w:hAnsi="Symbol" w:hint="default"/>
+      </w:rPr>
+    </w:lvl>
+    <w:lvl w:ilvl="4" w:tplc="04090003" w:tentative="1">
+      <w:start w:val="1"/>
+      <w:numFmt w:val="bullet"/>
+      <w:lvlText w:val="o"/>
+      <w:lvlJc w:val="left"/>
+      <w:pPr>
+        <w:ind w:left="3600" w:hanging="360"/>
+      </w:pPr>
+      <w:rPr>
+        <w:rFonts w:ascii="Courier New" w:hAnsi="Courier New" w:cs="Courier New" w:hint="default"/>
+      </w:rPr>
+    </w:lvl>
+    <w:lvl w:ilvl="5" w:tplc="04090005" w:tentative="1">
+      <w:start w:val="1"/>
+      <w:numFmt w:val="bullet"/>
+      <w:lvlText w:val=""/>
+      <w:lvlJc w:val="left"/>
+      <w:pPr>
+        <w:ind w:left="4320" w:hanging="360"/>
+      </w:pPr>
+      <w:rPr>
+        <w:rFonts w:ascii="Wingdings" w:hAnsi="Wingdings" w:hint="default"/>
+      </w:rPr>
+    </w:lvl>
+    <w:lvl w:ilvl="6" w:tplc="04090001" w:tentative="1">
+      <w:start w:val="1"/>
+      <w:numFmt w:val="bullet"/>
+      <w:lvlText w:val=""/>
+      <w:lvlJc w:val="left"/>
+      <w:pPr>
+        <w:ind w:left="5040" w:hanging="360"/>
+      </w:pPr>
+      <w:rPr>
+        <w:rFonts w:ascii="Symbol" w:hAnsi="Symbol" w:hint="default"/>
+      </w:rPr>
+    </w:lvl>
+    <w:lvl w:ilvl="7" w:tplc="04090003" w:tentative="1">
+      <w:start w:val="1"/>
+      <w:numFmt w:val="bullet"/>
+      <w:lvlText w:val="o"/>
+      <w:lvlJc w:val="left"/>
+      <w:pPr>
+        <w:ind w:left="5760" w:hanging="360"/>
+      </w:pPr>
+      <w:rPr>
+        <w:rFonts w:ascii="Courier New" w:hAnsi="Courier New" w:cs="Courier New" w:hint="default"/>
+      </w:rPr>
+    </w:lvl>
+    <w:lvl w:ilvl="8" w:tplc="04090005" w:tentative="1">
+      <w:start w:val="1"/>
+      <w:numFmt w:val="bullet"/>
+      <w:lvlText w:val=""/>
+      <w:lvlJc w:val="left"/>
+      <w:pPr>
+        <w:ind w:left="6480" w:hanging="360"/>
+      </w:pPr>
+      <w:rPr>
+        <w:rFonts w:ascii="Wingdings" w:hAnsi="Wingdings" w:hint="default"/>
+      </w:rPr>
+    </w:lvl>
+  </w:abstractNum>
+  <w:abstractNum w:abstractNumId="18" w15:restartNumberingAfterBreak="0">
     <w:nsid w:val="7AE56FC7"/>
     <w:multiLevelType w:val="hybridMultilevel"/>
     <w:tmpl w:val="0B26F28C"/>
@@ -8436,19 +8912,19 @@
     </w:lvl>
   </w:abstractNum>
   <w:num w:numId="1">
-    <w:abstractNumId w:val="15"/>
+    <w:abstractNumId w:val="18"/>
   </w:num>
   <w:num w:numId="2">
     <w:abstractNumId w:val="4"/>
   </w:num>
   <w:num w:numId="3">
-    <w:abstractNumId w:val="12"/>
+    <w:abstractNumId w:val="14"/>
   </w:num>
   <w:num w:numId="4">
     <w:abstractNumId w:val="3"/>
   </w:num>
   <w:num w:numId="5">
-    <w:abstractNumId w:val="13"/>
+    <w:abstractNumId w:val="15"/>
   </w:num>
   <w:num w:numId="6">
     <w:abstractNumId w:val="2"/>
@@ -8463,7 +8939,7 @@
     <w:abstractNumId w:val="8"/>
   </w:num>
   <w:num w:numId="10">
-    <w:abstractNumId w:val="10"/>
+    <w:abstractNumId w:val="11"/>
   </w:num>
   <w:num w:numId="11">
     <w:abstractNumId w:val="6"/>
@@ -8478,10 +8954,10 @@
     <w:abstractNumId w:val="9"/>
   </w:num>
   <w:num w:numId="15">
-    <w:abstractNumId w:val="11"/>
+    <w:abstractNumId w:val="13"/>
   </w:num>
   <w:num w:numId="16">
-    <w:abstractNumId w:val="14"/>
+    <w:abstractNumId w:val="16"/>
   </w:num>
   <w:num w:numId="17">
     <w:abstractNumId w:val="6"/>
@@ -8542,6 +9018,15 @@
     <w:lvlOverride w:ilvl="8">
       <w:startOverride w:val="1"/>
     </w:lvlOverride>
+  </w:num>
+  <w:num w:numId="19">
+    <w:abstractNumId w:val="10"/>
+  </w:num>
+  <w:num w:numId="20">
+    <w:abstractNumId w:val="12"/>
+  </w:num>
+  <w:num w:numId="21">
+    <w:abstractNumId w:val="17"/>
   </w:num>
 </w:numbering>
 </file>

</xml_diff>